<commit_message>
integrando la integridad en el blog. modelo minimo
</commit_message>
<xml_diff>
--- a/_site/posts/academica/index.docx
+++ b/_site/posts/academica/index.docx
@@ -7,13 +7,13 @@
         <w:pStyle w:val="Title"/>
       </w:pPr>
       <w:r>
-        <w:t xml:space="preserve">Nuevas</w:t>
-      </w:r>
-      <w:r>
-        <w:t xml:space="preserve"> </w:t>
-      </w:r>
-      <w:r>
-        <w:t xml:space="preserve">Pizzas</w:t>
+        <w:t xml:space="preserve">Integridad</w:t>
+      </w:r>
+      <w:r>
+        <w:t xml:space="preserve"> </w:t>
+      </w:r>
+      <w:r>
+        <w:t xml:space="preserve">ecosistemica</w:t>
       </w:r>
     </w:p>
     <w:p>
@@ -21,55 +21,109 @@
         <w:pStyle w:val="Subtitle"/>
       </w:pPr>
       <w:r>
-        <w:t xml:space="preserve">A</w:t>
-      </w:r>
-      <w:r>
-        <w:t xml:space="preserve"> </w:t>
-      </w:r>
-      <w:r>
-        <w:t xml:space="preserve">minimalistic</w:t>
-      </w:r>
-      <w:r>
-        <w:t xml:space="preserve"> </w:t>
-      </w:r>
-      <w:r>
-        <w:t xml:space="preserve">Quarto</w:t>
-      </w:r>
-      <w:r>
-        <w:t xml:space="preserve"> </w:t>
-      </w:r>
-      <w:r>
-        <w:t xml:space="preserve">+</w:t>
-      </w:r>
-      <w:r>
-        <w:t xml:space="preserve"> </w:t>
-      </w:r>
-      <w:r>
-        <w:t xml:space="preserve">Typst</w:t>
-      </w:r>
-      <w:r>
-        <w:t xml:space="preserve"> </w:t>
-      </w:r>
-      <w:r>
-        <w:t xml:space="preserve">template</w:t>
-      </w:r>
-      <w:r>
-        <w:t xml:space="preserve"> </w:t>
-      </w:r>
-      <w:r>
-        <w:t xml:space="preserve">for</w:t>
-      </w:r>
-      <w:r>
-        <w:t xml:space="preserve"> </w:t>
-      </w:r>
-      <w:r>
-        <w:t xml:space="preserve">academic</w:t>
-      </w:r>
-      <w:r>
-        <w:t xml:space="preserve"> </w:t>
-      </w:r>
-      <w:r>
-        <w:t xml:space="preserve">writing</w:t>
+        <w:t xml:space="preserve">DAGs</w:t>
+      </w:r>
+      <w:r>
+        <w:t xml:space="preserve"> </w:t>
+      </w:r>
+      <w:r>
+        <w:t xml:space="preserve">minimo:</w:t>
+      </w:r>
+      <w:r>
+        <w:t xml:space="preserve"> </w:t>
+      </w:r>
+      <w:r>
+        <w:t xml:space="preserve">integridad</w:t>
+      </w:r>
+      <w:r>
+        <w:t xml:space="preserve"> </w:t>
+      </w:r>
+      <w:r>
+        <w:t xml:space="preserve">definida</w:t>
+      </w:r>
+      <w:r>
+        <w:t xml:space="preserve"> </w:t>
+      </w:r>
+      <w:r>
+        <w:t xml:space="preserve">por</w:t>
+      </w:r>
+      <w:r>
+        <w:t xml:space="preserve"> </w:t>
+      </w:r>
+      <w:r>
+        <w:t xml:space="preserve">la</w:t>
+      </w:r>
+      <w:r>
+        <w:t xml:space="preserve"> </w:t>
+      </w:r>
+      <w:r>
+        <w:t xml:space="preserve">distancia</w:t>
+      </w:r>
+      <w:r>
+        <w:t xml:space="preserve"> </w:t>
+      </w:r>
+      <w:r>
+        <w:t xml:space="preserve">entre</w:t>
+      </w:r>
+      <w:r>
+        <w:t xml:space="preserve"> </w:t>
+      </w:r>
+      <w:r>
+        <w:t xml:space="preserve">la</w:t>
+      </w:r>
+      <w:r>
+        <w:t xml:space="preserve"> </w:t>
+      </w:r>
+      <w:r>
+        <w:t xml:space="preserve">condicion</w:t>
+      </w:r>
+      <w:r>
+        <w:t xml:space="preserve"> </w:t>
+      </w:r>
+      <w:r>
+        <w:t xml:space="preserve">ideal</w:t>
+      </w:r>
+      <w:r>
+        <w:t xml:space="preserve"> </w:t>
+      </w:r>
+      <w:r>
+        <w:t xml:space="preserve">y</w:t>
+      </w:r>
+      <w:r>
+        <w:t xml:space="preserve"> </w:t>
+      </w:r>
+      <w:r>
+        <w:t xml:space="preserve">la</w:t>
+      </w:r>
+      <w:r>
+        <w:t xml:space="preserve"> </w:t>
+      </w:r>
+      <w:r>
+        <w:t xml:space="preserve">actual</w:t>
+      </w:r>
+      <w:r>
+        <w:t xml:space="preserve"> </w:t>
+      </w:r>
+      <w:r>
+        <w:t xml:space="preserve">de</w:t>
+      </w:r>
+      <w:r>
+        <w:t xml:space="preserve"> </w:t>
+      </w:r>
+      <w:r>
+        <w:t xml:space="preserve">los</w:t>
+      </w:r>
+      <w:r>
+        <w:t xml:space="preserve"> </w:t>
+      </w:r>
+      <w:r>
+        <w:t xml:space="preserve">atributos</w:t>
+      </w:r>
+      <w:r>
+        <w:t xml:space="preserve"> </w:t>
+      </w:r>
+      <w:r>
+        <w:t xml:space="preserve">ecosistemicos</w:t>
       </w:r>
     </w:p>
     <w:p>
@@ -85,19 +139,19 @@
         <w:pStyle w:val="Date"/>
       </w:pPr>
       <w:r>
-        <w:t xml:space="preserve">Friday,</w:t>
-      </w:r>
-      <w:r>
-        <w:t xml:space="preserve"> </w:t>
-      </w:r>
-      <w:r>
-        <w:t xml:space="preserve">May</w:t>
-      </w:r>
-      <w:r>
-        <w:t xml:space="preserve"> </w:t>
-      </w:r>
-      <w:r>
-        <w:t xml:space="preserve">2,</w:t>
+        <w:t xml:space="preserve">Wednesday,</w:t>
+      </w:r>
+      <w:r>
+        <w:t xml:space="preserve"> </w:t>
+      </w:r>
+      <w:r>
+        <w:t xml:space="preserve">June</w:t>
+      </w:r>
+      <w:r>
+        <w:t xml:space="preserve"> </w:t>
+      </w:r>
+      <w:r>
+        <w:t xml:space="preserve">11,</w:t>
       </w:r>
       <w:r>
         <w:t xml:space="preserve"> </w:t>
@@ -108,36 +162,43 @@
     </w:p>
     <w:p>
       <w:pPr>
-        <w:pStyle w:val="AbstractTitle"/>
-      </w:pPr>
-      <w:r>
-        <w:t xml:space="preserve">Abstract</w:t>
+        <w:pStyle w:val="FirstParagraph"/>
+      </w:pPr>
+      <w:r>
+        <w:t xml:space="preserve">abstract: |</w:t>
+      </w:r>
+      <w:r>
+        <w:t xml:space="preserve"> </w:t>
+      </w:r>
+      <w:r>
+        <w:t xml:space="preserve">Este ejercicio se suma a la busqueda de un modelo minimo que permita representar cualquier ecosistema y ubicarlo sobre un gradiente de integridad en el que sea posible expresar la distancia entre la condicion inicial (tomada como referente de integridad), y la condicion actual. La reversibilidad de los cambios o transformaciones que separan a cualquier sistema de su condicion inicial dependera de los atributos estructurales y funcionales que hayan sido vulnerados.</w:t>
+      </w:r>
+      <w:r>
+        <w:t xml:space="preserve"> </w:t>
+      </w:r>
+      <w:r>
+        <w:t xml:space="preserve">Se parte de un boceto sobre el sistema entero, cualquiera que sea el sistema y su configuración estructural y funcional, será el referente, para el todo sistema con cualquier grado de perturbación. Ahora tenemos un límite, definido por lo mejor de cada sistema en el extremo superior del gradiente y en el otro extremo, en el origen, estaría cualquier sistema total y lamentablemente transformado. Entre ambos extremos se puede ubicar cualquier sistema más o menos alterado.</w:t>
       </w:r>
     </w:p>
     <w:p>
       <w:pPr>
-        <w:pStyle w:val="Abstract"/>
-      </w:pPr>
-      <w:r>
-        <w:t xml:space="preserve">Quiero</w:t>
-      </w:r>
-      <w:r>
-        <w:t xml:space="preserve"> </w:t>
-      </w:r>
-      <w:r>
-        <w:t xml:space="preserve">decir</w:t>
-      </w:r>
-      <w:r>
-        <w:t xml:space="preserve"> </w:t>
-      </w:r>
-      <w:r>
-        <w:t xml:space="preserve">cosas</w:t>
-      </w:r>
-      <w:r>
-        <w:t xml:space="preserve"> </w:t>
-      </w:r>
-      <w:r>
-        <w:t xml:space="preserve">importantes.</w:t>
+        <w:pStyle w:val="BodyText"/>
+      </w:pPr>
+      <w:r>
+        <w:t xml:space="preserve">thanks: |</w:t>
+      </w:r>
+      <w:r>
+        <w:t xml:space="preserve"> </w:t>
+      </w:r>
+      <w:r>
+        <w:t xml:space="preserve">You can write acknowledgements here.</w:t>
+      </w:r>
+    </w:p>
+    <w:p>
+      <w:r>
+        <w:pict>
+          <v:rect style="width:0;height:1.5pt" o:hralign="center" o:hrstd="t" o:hr="t"/>
+        </w:pict>
       </w:r>
     </w:p>
     <w:p>
@@ -388,7 +449,7 @@
                 <w:szCs w:val="22"/>
                 <w:color w:val="000000"/>
               </w:rPr>
-              <w:t xml:space="preserve">extinto</w:t>
+              <w:t xml:space="preserve">a_extinto</w:t>
             </w:r>
           </w:p>
         </w:tc>
@@ -500,7 +561,7 @@
                 <w:szCs w:val="22"/>
                 <w:color w:val="000000"/>
               </w:rPr>
-              <w:t xml:space="preserve">en peligro cr’tico</w:t>
+              <w:t xml:space="preserve">b_en peligro critico</w:t>
             </w:r>
           </w:p>
         </w:tc>
@@ -612,7 +673,7 @@
                 <w:szCs w:val="22"/>
                 <w:color w:val="000000"/>
               </w:rPr>
-              <w:t xml:space="preserve">en peligro</w:t>
+              <w:t xml:space="preserve">c_en peligro</w:t>
             </w:r>
           </w:p>
         </w:tc>
@@ -724,7 +785,7 @@
                 <w:szCs w:val="22"/>
                 <w:color w:val="000000"/>
               </w:rPr>
-              <w:t xml:space="preserve">vulnerable</w:t>
+              <w:t xml:space="preserve">d_vulnerable</w:t>
             </w:r>
           </w:p>
         </w:tc>
@@ -836,7 +897,7 @@
                 <w:szCs w:val="22"/>
                 <w:color w:val="000000"/>
               </w:rPr>
-              <w:t xml:space="preserve">amenazado</w:t>
+              <w:t xml:space="preserve">e_amenazado</w:t>
             </w:r>
           </w:p>
         </w:tc>
@@ -948,7 +1009,7 @@
                 <w:szCs w:val="22"/>
                 <w:color w:val="000000"/>
               </w:rPr>
-              <w:t xml:space="preserve">datos deficientes</w:t>
+              <w:t xml:space="preserve">f_datos deficientes</w:t>
             </w:r>
           </w:p>
         </w:tc>
@@ -1060,7 +1121,7 @@
                 <w:szCs w:val="22"/>
                 <w:color w:val="000000"/>
               </w:rPr>
-              <w:t xml:space="preserve">sin problema</w:t>
+              <w:t xml:space="preserve">g_sin problema</w:t>
             </w:r>
           </w:p>
         </w:tc>
@@ -1241,38 +1302,6 @@
         </m:oMath>
       </m:oMathPara>
     </w:p>
-    <w:p>
-      <w:pPr>
-        <w:pStyle w:val="FirstParagraph"/>
-      </w:pPr>
-      <w:r>
-        <w:t xml:space="preserve">The best feature of tinytable is its simplicity. To draw a table, simply call the tt() function with your data frame as the first argument:</w:t>
-      </w:r>
-    </w:p>
-    <w:p>
-      <w:pPr>
-        <w:pStyle w:val="BodyText"/>
-      </w:pPr>
-      <w:r>
-        <w:t xml:space="preserve">library(tinytable)</w:t>
-      </w:r>
-    </w:p>
-    <w:p>
-      <w:pPr>
-        <w:pStyle w:val="BodyText"/>
-      </w:pPr>
-      <w:r>
-        <w:t xml:space="preserve">x &lt;- mtcars[1:5, 1:5]</w:t>
-      </w:r>
-    </w:p>
-    <w:p>
-      <w:pPr>
-        <w:pStyle w:val="BodyText"/>
-      </w:pPr>
-      <w:r>
-        <w:t xml:space="preserve">tt(x)</w:t>
-      </w:r>
-    </w:p>
     <w:bookmarkEnd w:id="22"/>
     <w:bookmarkStart w:id="24" w:name="citation"/>
     <w:p>
@@ -1328,6 +1357,12 @@
       <w:r>
         <w:t xml:space="preserve">for more information.</w:t>
       </w:r>
+      <w:r>
+        <w:t xml:space="preserve"> </w:t>
+      </w:r>
+      <w:r>
+        <w:t xml:space="preserve">The Red List of Mexican Cloud Forest Trees</w:t>
+      </w:r>
     </w:p>
     <w:bookmarkEnd w:id="24"/>
     <w:bookmarkEnd w:id="25"/>
@@ -1392,6 +1427,35 @@
           <w:rStyle w:val="VerbatimChar"/>
         </w:rPr>
         <w:t xml:space="preserve">Warning: package 'ggplot2' was built under R version 4.4.3</w:t>
+      </w:r>
+    </w:p>
+    <w:p>
+      <w:pPr>
+        <w:pStyle w:val="SourceCode"/>
+      </w:pPr>
+      <w:r>
+        <w:rPr>
+          <w:rStyle w:val="VerbatimChar"/>
+        </w:rPr>
+        <w:t xml:space="preserve">[1] "a_extinto"            "b_en peligro critico" "c_en peligro"        </w:t>
+      </w:r>
+      <w:r>
+        <w:br/>
+      </w:r>
+      <w:r>
+        <w:rPr>
+          <w:rStyle w:val="VerbatimChar"/>
+        </w:rPr>
+        <w:t xml:space="preserve">[4] "d_vulnerable"         "e_amenazado"          "f_datos deficientes" </w:t>
+      </w:r>
+      <w:r>
+        <w:br/>
+      </w:r>
+      <w:r>
+        <w:rPr>
+          <w:rStyle w:val="VerbatimChar"/>
+        </w:rPr>
+        <w:t xml:space="preserve">[7] "g_sin problema"      </w:t>
       </w:r>
     </w:p>
     <w:tbl>
@@ -1476,10 +1540,7 @@
                 <w:b/>
                 <w:bCs/>
               </w:rPr>
-              <w:t xml:space="preserve">Figura 1. Número de especies propias de bosques de montaña por estatus de conservación</w:t>
-            </w:r>
-            <w:r>
-              <w:t xml:space="preserve">. En el eje de las x se muestra el estatus de conservación y en el eje de la y muestra la frecuencia.</w:t>
+              <w:t xml:space="preserve">Figura 1. Número de especies propias de bosques de montaña por estatus de conservación.</w:t>
             </w:r>
           </w:p>
           <w:bookmarkEnd w:id="29"/>

</xml_diff>